<commit_message>
Update Moonscraper Chart Editor Manual.docx
Fixed the Open Note FAQ point.
</commit_message>
<xml_diff>
--- a/Moonscraper Chart Editor/Moonscraper Chart Editor Manual.docx
+++ b/Moonscraper Chart Editor/Moonscraper Chart Editor Manual.docx
@@ -1,6 +1,6 @@
 
 <file path=word/document.xml><?xml version="1.0" encoding="utf-8"?>
-<w:document xmlns:wpc="http://schemas.microsoft.com/office/word/2010/wordprocessingCanvas" xmlns:mc="http://schemas.openxmlformats.org/markup-compatibility/2006" xmlns:o="urn:schemas-microsoft-com:office:office" xmlns:r="http://schemas.openxmlformats.org/officeDocument/2006/relationships" xmlns:m="http://schemas.openxmlformats.org/officeDocument/2006/math" xmlns:v="urn:schemas-microsoft-com:vml" xmlns:wp14="http://schemas.microsoft.com/office/word/2010/wordprocessingDrawing" xmlns:wp="http://schemas.openxmlformats.org/drawingml/2006/wordprocessingDrawing" xmlns:w10="urn:schemas-microsoft-com:office:word" xmlns:w="http://schemas.openxmlformats.org/wordprocessingml/2006/main" xmlns:w14="http://schemas.microsoft.com/office/word/2010/wordml" xmlns:w15="http://schemas.microsoft.com/office/word/2012/wordml" xmlns:wpg="http://schemas.microsoft.com/office/word/2010/wordprocessingGroup" xmlns:wpi="http://schemas.microsoft.com/office/word/2010/wordprocessingInk" xmlns:wne="http://schemas.microsoft.com/office/word/2006/wordml" xmlns:wps="http://schemas.microsoft.com/office/word/2010/wordprocessingShape" mc:Ignorable="w14 w15 wp14">
+<w:document xmlns:wpc="http://schemas.microsoft.com/office/word/2010/wordprocessingCanvas" xmlns:cx="http://schemas.microsoft.com/office/drawing/2014/chartex" xmlns:mc="http://schemas.openxmlformats.org/markup-compatibility/2006" xmlns:o="urn:schemas-microsoft-com:office:office" xmlns:r="http://schemas.openxmlformats.org/officeDocument/2006/relationships" xmlns:m="http://schemas.openxmlformats.org/officeDocument/2006/math" xmlns:v="urn:schemas-microsoft-com:vml" xmlns:wp14="http://schemas.microsoft.com/office/word/2010/wordprocessingDrawing" xmlns:wp="http://schemas.openxmlformats.org/drawingml/2006/wordprocessingDrawing" xmlns:w10="urn:schemas-microsoft-com:office:word" xmlns:w="http://schemas.openxmlformats.org/wordprocessingml/2006/main" xmlns:w14="http://schemas.microsoft.com/office/word/2010/wordml" xmlns:w15="http://schemas.microsoft.com/office/word/2012/wordml" xmlns:w16se="http://schemas.microsoft.com/office/word/2015/wordml/symex" xmlns:wpg="http://schemas.microsoft.com/office/word/2010/wordprocessingGroup" xmlns:wpi="http://schemas.microsoft.com/office/word/2010/wordprocessingInk" xmlns:wne="http://schemas.microsoft.com/office/word/2006/wordml" xmlns:wps="http://schemas.microsoft.com/office/word/2010/wordprocessingShape" mc:Ignorable="w14 w15 w16se wp14">
   <w:body>
     <w:p>
       <w:pPr>
@@ -10,290 +10,251 @@
           <w:szCs w:val="40"/>
         </w:rPr>
       </w:pPr>
-      <w:proofErr w:type="spellStart"/>
       <w:r>
         <w:rPr>
           <w:sz w:val="40"/>
           <w:szCs w:val="40"/>
         </w:rPr>
-        <w:t>Moonscraper</w:t>
-      </w:r>
-      <w:proofErr w:type="spellEnd"/>
-      <w:r>
+        <w:t>Moonscraper Chart Editor Manual</w:t>
+      </w:r>
+    </w:p>
+    <w:p>
+      <w:pPr>
+        <w:jc w:val="center"/>
+        <w:rPr>
+          <w:i/>
+        </w:rPr>
+      </w:pPr>
+      <w:r>
+        <w:rPr>
+          <w:i/>
+        </w:rPr>
+        <w:t>Developed by Alexander “FireFox” Ong</w:t>
+      </w:r>
+    </w:p>
+    <w:p>
+      <w:pPr>
         <w:rPr>
           <w:sz w:val="40"/>
           <w:szCs w:val="40"/>
         </w:rPr>
-        <w:t xml:space="preserve"> Chart Editor Manual</w:t>
-      </w:r>
-    </w:p>
-    <w:p>
-      <w:pPr>
-        <w:jc w:val="center"/>
-        <w:rPr>
-          <w:i/>
-        </w:rPr>
-      </w:pPr>
-      <w:r>
-        <w:rPr>
-          <w:i/>
-        </w:rPr>
-        <w:t>Developed by Alexander “</w:t>
-      </w:r>
-      <w:proofErr w:type="spellStart"/>
-      <w:r>
-        <w:rPr>
-          <w:i/>
-        </w:rPr>
-        <w:t>FireFox</w:t>
-      </w:r>
-      <w:proofErr w:type="spellEnd"/>
-      <w:r>
-        <w:rPr>
-          <w:i/>
-        </w:rPr>
-        <w:t>” Ong</w:t>
-      </w:r>
-    </w:p>
-    <w:p>
-      <w:pPr>
+      </w:pPr>
+      <w:r>
         <w:rPr>
           <w:sz w:val="40"/>
           <w:szCs w:val="40"/>
         </w:rPr>
-      </w:pPr>
-      <w:r>
+        <w:t>Contents-</w:t>
+      </w:r>
+    </w:p>
+    <w:p>
+      <w:pPr>
+        <w:pStyle w:val="ListParagraph"/>
+        <w:numPr>
+          <w:ilvl w:val="0"/>
+          <w:numId w:val="6"/>
+        </w:numPr>
+      </w:pPr>
+      <w:r>
+        <w:t>Introduction</w:t>
+      </w:r>
+    </w:p>
+    <w:p>
+      <w:pPr>
+        <w:pStyle w:val="ListParagraph"/>
+        <w:numPr>
+          <w:ilvl w:val="0"/>
+          <w:numId w:val="6"/>
+        </w:numPr>
+      </w:pPr>
+      <w:r>
+        <w:t>Installation</w:t>
+      </w:r>
+    </w:p>
+    <w:p>
+      <w:pPr>
+        <w:pStyle w:val="ListParagraph"/>
+        <w:numPr>
+          <w:ilvl w:val="0"/>
+          <w:numId w:val="6"/>
+        </w:numPr>
+      </w:pPr>
+      <w:r>
+        <w:t>Overview</w:t>
+      </w:r>
+    </w:p>
+    <w:p>
+      <w:pPr>
+        <w:pStyle w:val="ListParagraph"/>
+        <w:numPr>
+          <w:ilvl w:val="1"/>
+          <w:numId w:val="6"/>
+        </w:numPr>
+      </w:pPr>
+      <w:r>
+        <w:t>Calibration</w:t>
+      </w:r>
+    </w:p>
+    <w:p>
+      <w:pPr>
+        <w:pStyle w:val="ListParagraph"/>
+        <w:numPr>
+          <w:ilvl w:val="1"/>
+          <w:numId w:val="6"/>
+        </w:numPr>
+      </w:pPr>
+      <w:r>
+        <w:t>Navigation</w:t>
+      </w:r>
+    </w:p>
+    <w:p>
+      <w:pPr>
+        <w:pStyle w:val="ListParagraph"/>
+        <w:numPr>
+          <w:ilvl w:val="1"/>
+          <w:numId w:val="6"/>
+        </w:numPr>
+      </w:pPr>
+      <w:r>
+        <w:t>View Modes</w:t>
+      </w:r>
+    </w:p>
+    <w:p>
+      <w:pPr>
+        <w:pStyle w:val="ListParagraph"/>
+        <w:numPr>
+          <w:ilvl w:val="1"/>
+          <w:numId w:val="6"/>
+        </w:numPr>
+      </w:pPr>
+      <w:r>
+        <w:t>Tools</w:t>
+      </w:r>
+    </w:p>
+    <w:p>
+      <w:pPr>
+        <w:pStyle w:val="ListParagraph"/>
+        <w:numPr>
+          <w:ilvl w:val="1"/>
+          <w:numId w:val="6"/>
+        </w:numPr>
+      </w:pPr>
+      <w:r>
+        <w:t>Previews and Playtesting</w:t>
+      </w:r>
+      <w:r>
+        <w:t>/Gameplay</w:t>
+      </w:r>
+    </w:p>
+    <w:p>
+      <w:pPr>
+        <w:pStyle w:val="ListParagraph"/>
+        <w:numPr>
+          <w:ilvl w:val="0"/>
+          <w:numId w:val="6"/>
+        </w:numPr>
+      </w:pPr>
+      <w:r>
+        <w:t>Exporting</w:t>
+      </w:r>
+    </w:p>
+    <w:p>
+      <w:pPr>
+        <w:pStyle w:val="ListParagraph"/>
+        <w:numPr>
+          <w:ilvl w:val="0"/>
+          <w:numId w:val="6"/>
+        </w:numPr>
+      </w:pPr>
+      <w:r>
+        <w:t>Shortcuts</w:t>
+      </w:r>
+    </w:p>
+    <w:p>
+      <w:pPr>
+        <w:pStyle w:val="ListParagraph"/>
+        <w:numPr>
+          <w:ilvl w:val="0"/>
+          <w:numId w:val="6"/>
+        </w:numPr>
+      </w:pPr>
+      <w:r>
+        <w:t>Custom Assets/Zones</w:t>
+      </w:r>
+    </w:p>
+    <w:p>
+      <w:pPr>
+        <w:pStyle w:val="ListParagraph"/>
+        <w:numPr>
+          <w:ilvl w:val="0"/>
+          <w:numId w:val="6"/>
+        </w:numPr>
+      </w:pPr>
+      <w:r>
+        <w:t>F.A.Q.</w:t>
+      </w:r>
+    </w:p>
+    <w:p>
+      <w:pPr>
+        <w:jc w:val="center"/>
         <w:rPr>
           <w:sz w:val="40"/>
           <w:szCs w:val="40"/>
         </w:rPr>
-        <w:t>Contents-</w:t>
-      </w:r>
-    </w:p>
-    <w:p>
-      <w:pPr>
-        <w:pStyle w:val="ListParagraph"/>
-        <w:numPr>
-          <w:ilvl w:val="0"/>
-          <w:numId w:val="6"/>
-        </w:numPr>
-      </w:pPr>
-      <w:r>
-        <w:t>Introduction</w:t>
-      </w:r>
-    </w:p>
-    <w:p>
-      <w:pPr>
-        <w:pStyle w:val="ListParagraph"/>
-        <w:numPr>
-          <w:ilvl w:val="0"/>
-          <w:numId w:val="6"/>
-        </w:numPr>
-      </w:pPr>
-      <w:r>
-        <w:t>Installation</w:t>
-      </w:r>
-    </w:p>
-    <w:p>
-      <w:pPr>
-        <w:pStyle w:val="ListParagraph"/>
-        <w:numPr>
-          <w:ilvl w:val="0"/>
-          <w:numId w:val="6"/>
-        </w:numPr>
-      </w:pPr>
-      <w:r>
-        <w:t>Overview</w:t>
-      </w:r>
-    </w:p>
-    <w:p>
-      <w:pPr>
-        <w:pStyle w:val="ListParagraph"/>
-        <w:numPr>
-          <w:ilvl w:val="1"/>
-          <w:numId w:val="6"/>
-        </w:numPr>
-      </w:pPr>
-      <w:r>
-        <w:t>Calibration</w:t>
-      </w:r>
-    </w:p>
-    <w:p>
-      <w:pPr>
-        <w:pStyle w:val="ListParagraph"/>
-        <w:numPr>
-          <w:ilvl w:val="1"/>
-          <w:numId w:val="6"/>
-        </w:numPr>
-      </w:pPr>
-      <w:r>
-        <w:t>Navigation</w:t>
-      </w:r>
-    </w:p>
-    <w:p>
-      <w:pPr>
-        <w:pStyle w:val="ListParagraph"/>
-        <w:numPr>
-          <w:ilvl w:val="1"/>
-          <w:numId w:val="6"/>
-        </w:numPr>
-      </w:pPr>
-      <w:r>
-        <w:t>View Modes</w:t>
-      </w:r>
-    </w:p>
-    <w:p>
-      <w:pPr>
-        <w:pStyle w:val="ListParagraph"/>
-        <w:numPr>
-          <w:ilvl w:val="1"/>
-          <w:numId w:val="6"/>
-        </w:numPr>
-      </w:pPr>
-      <w:r>
-        <w:t>Tools</w:t>
-      </w:r>
-    </w:p>
-    <w:p>
-      <w:pPr>
-        <w:pStyle w:val="ListParagraph"/>
-        <w:numPr>
-          <w:ilvl w:val="1"/>
-          <w:numId w:val="6"/>
-        </w:numPr>
-      </w:pPr>
-      <w:r>
-        <w:t>Previews and Playtesting</w:t>
-      </w:r>
-      <w:r>
-        <w:t>/Gameplay</w:t>
-      </w:r>
-    </w:p>
-    <w:p>
-      <w:pPr>
-        <w:pStyle w:val="ListParagraph"/>
-        <w:numPr>
-          <w:ilvl w:val="0"/>
-          <w:numId w:val="6"/>
-        </w:numPr>
-      </w:pPr>
-      <w:r>
-        <w:t>Exporting</w:t>
-      </w:r>
-    </w:p>
-    <w:p>
-      <w:pPr>
-        <w:pStyle w:val="ListParagraph"/>
-        <w:numPr>
-          <w:ilvl w:val="0"/>
-          <w:numId w:val="6"/>
-        </w:numPr>
-      </w:pPr>
-      <w:r>
-        <w:t>Shortcuts</w:t>
-      </w:r>
-    </w:p>
-    <w:p>
-      <w:pPr>
-        <w:pStyle w:val="ListParagraph"/>
-        <w:numPr>
-          <w:ilvl w:val="0"/>
-          <w:numId w:val="6"/>
-        </w:numPr>
-      </w:pPr>
-      <w:r>
-        <w:t>Custom Assets/Zones</w:t>
-      </w:r>
-    </w:p>
-    <w:p>
-      <w:pPr>
-        <w:pStyle w:val="ListParagraph"/>
-        <w:numPr>
-          <w:ilvl w:val="0"/>
-          <w:numId w:val="6"/>
-        </w:numPr>
-      </w:pPr>
-      <w:r>
-        <w:t>F.A.Q.</w:t>
-      </w:r>
-    </w:p>
-    <w:p>
-      <w:pPr>
-        <w:jc w:val="center"/>
+      </w:pPr>
+      <w:r>
         <w:rPr>
           <w:sz w:val="40"/>
           <w:szCs w:val="40"/>
         </w:rPr>
-      </w:pPr>
-      <w:r>
+        <w:t>Introduction</w:t>
+      </w:r>
+    </w:p>
+    <w:p>
+      <w:r>
+        <w:t xml:space="preserve">Welcome to Moonscraper Chart Editor! This program allows you to create custom songs for Guitar Hero-style rhythm games such as Guitar Hero 3, Phase Shift, Rock Band, Frets on Fire and more. </w:t>
+      </w:r>
+    </w:p>
+    <w:p>
+      <w:pPr>
+        <w:jc w:val="center"/>
         <w:rPr>
           <w:sz w:val="40"/>
           <w:szCs w:val="40"/>
         </w:rPr>
-        <w:t>Introduction</w:t>
-      </w:r>
-    </w:p>
-    <w:p>
-      <w:r>
-        <w:t xml:space="preserve">Welcome to </w:t>
-      </w:r>
-      <w:proofErr w:type="spellStart"/>
-      <w:r>
-        <w:t>Moonscraper</w:t>
-      </w:r>
-      <w:proofErr w:type="spellEnd"/>
-      <w:r>
-        <w:t xml:space="preserve"> Chart Editor! This program allows you to create custom songs for Guitar Hero-style rhythm games such as Guitar Hero 3, Phase Shift, Rock Band, Frets on Fire and more. </w:t>
-      </w:r>
-    </w:p>
-    <w:p>
-      <w:pPr>
-        <w:jc w:val="center"/>
+      </w:pPr>
+      <w:r>
         <w:rPr>
           <w:sz w:val="40"/>
           <w:szCs w:val="40"/>
         </w:rPr>
-      </w:pPr>
-      <w:r>
+        <w:t>Installation</w:t>
+      </w:r>
+    </w:p>
+    <w:p>
+      <w:r>
+        <w:t>Extract all the contents of the rar file you downloaded into your desired storage location</w:t>
+      </w:r>
+      <w:r>
+        <w:t xml:space="preserve"> keeping all the files locally together</w:t>
+      </w:r>
+      <w:r>
+        <w:t xml:space="preserve"> and run the exe. </w:t>
+      </w:r>
+    </w:p>
+    <w:p>
+      <w:pPr>
+        <w:jc w:val="center"/>
         <w:rPr>
           <w:sz w:val="40"/>
           <w:szCs w:val="40"/>
         </w:rPr>
-        <w:t>Installation</w:t>
-      </w:r>
-    </w:p>
-    <w:p>
-      <w:r>
-        <w:t xml:space="preserve">Extract all the contents of the </w:t>
-      </w:r>
-      <w:proofErr w:type="spellStart"/>
-      <w:r>
-        <w:t>rar</w:t>
-      </w:r>
-      <w:proofErr w:type="spellEnd"/>
-      <w:r>
-        <w:t xml:space="preserve"> file you downloaded into your desired storage location</w:t>
-      </w:r>
-      <w:r>
-        <w:t xml:space="preserve"> keeping all the files locally together</w:t>
-      </w:r>
-      <w:r>
-        <w:t xml:space="preserve"> and run the exe. </w:t>
-      </w:r>
-    </w:p>
-    <w:p>
-      <w:pPr>
-        <w:jc w:val="center"/>
+      </w:pPr>
+      <w:r>
         <w:rPr>
           <w:sz w:val="40"/>
           <w:szCs w:val="40"/>
         </w:rPr>
-      </w:pPr>
-      <w:r>
-        <w:rPr>
-          <w:sz w:val="40"/>
-          <w:szCs w:val="40"/>
-        </w:rPr>
         <w:t>Overview</w:t>
       </w:r>
     </w:p>
@@ -305,15 +266,7 @@
         <w:t>For Windows 10 users:</w:t>
       </w:r>
       <w:r>
-        <w:t xml:space="preserve"> If </w:t>
-      </w:r>
-      <w:proofErr w:type="spellStart"/>
-      <w:r>
-        <w:t>Moonscraper</w:t>
-      </w:r>
-      <w:proofErr w:type="spellEnd"/>
-      <w:r>
-        <w:t xml:space="preserve"> doesn’t respond to any inputs you need to run it as an </w:t>
+        <w:t xml:space="preserve"> If Moonscraper doesn’t respond to any inputs you need to run it as an </w:t>
       </w:r>
       <w:r>
         <w:rPr>
@@ -346,15 +299,7 @@
         <w:t xml:space="preserve">Before editing any charts you may want to set the </w:t>
       </w:r>
       <w:r>
-        <w:t xml:space="preserve">calibration of </w:t>
-      </w:r>
-      <w:proofErr w:type="spellStart"/>
-      <w:r>
-        <w:t>Moonscraper</w:t>
-      </w:r>
-      <w:proofErr w:type="spellEnd"/>
-      <w:r>
-        <w:t xml:space="preserve"> so that the audio is aligned correctly for your specific device.</w:t>
+        <w:t>calibration of Moonscraper so that the audio is aligned correctly for your specific device.</w:t>
       </w:r>
       <w:r>
         <w:t xml:space="preserve"> You can set the calibration by navigating to Options -&gt; Calibration</w:t>
@@ -446,14 +391,7 @@
       </w:r>
       <w:r>
         <w:tab/>
-      </w:r>
-      <w:proofErr w:type="spellStart"/>
-      <w:r>
-        <w:t>Moonscraper</w:t>
-      </w:r>
-      <w:proofErr w:type="spellEnd"/>
-      <w:r>
-        <w:t xml:space="preserve"> divides chart editing into 2 view mode: local and global. </w:t>
+        <w:t xml:space="preserve">Moonscraper divides chart editing into 2 view mode: local and global. </w:t>
       </w:r>
       <w:r>
         <w:t xml:space="preserve">The view modes can be toggled by clicking </w:t>
@@ -479,15 +417,7 @@
         <w:ind w:firstLine="720"/>
       </w:pPr>
       <w:r>
-        <w:t xml:space="preserve">By default </w:t>
-      </w:r>
-      <w:proofErr w:type="spellStart"/>
-      <w:r>
-        <w:t>Moonscraper</w:t>
-      </w:r>
-      <w:proofErr w:type="spellEnd"/>
-      <w:r>
-        <w:t xml:space="preserve"> opens up to the local view. </w:t>
+        <w:t xml:space="preserve">By default Moonscraper opens up to the local view. </w:t>
       </w:r>
       <w:r>
         <w:t xml:space="preserve">The local view shows all the </w:t>
@@ -499,15 +429,7 @@
         <w:t xml:space="preserve"> that correlate to each unique instrument/difficulty combination</w:t>
       </w:r>
       <w:r>
-        <w:t xml:space="preserve"> of a song, those events being notes and </w:t>
-      </w:r>
-      <w:proofErr w:type="spellStart"/>
-      <w:r>
-        <w:t>starpower</w:t>
-      </w:r>
-      <w:proofErr w:type="spellEnd"/>
-      <w:r>
-        <w:t>.</w:t>
+        <w:t xml:space="preserve"> of a song, those events being notes and starpower.</w:t>
       </w:r>
     </w:p>
     <w:p>
@@ -672,13 +594,8 @@
         <w:t>Note- Click and drag to place down notes</w:t>
       </w:r>
       <w:r>
-        <w:t xml:space="preserve">. Right-click and drag on a note to create </w:t>
-      </w:r>
-      <w:proofErr w:type="gramStart"/>
-      <w:r>
-        <w:t>a sustain</w:t>
-      </w:r>
-      <w:proofErr w:type="gramEnd"/>
+        <w:t>. Right-click and drag on a note to create a sustain</w:t>
+      </w:r>
       <w:r>
         <w:t xml:space="preserve">. Hold the numbers 1-5 on your keyboard to snap </w:t>
       </w:r>
@@ -713,21 +630,8 @@
           <w:numId w:val="3"/>
         </w:numPr>
       </w:pPr>
-      <w:proofErr w:type="spellStart"/>
-      <w:r>
-        <w:t>Starpower</w:t>
-      </w:r>
-      <w:proofErr w:type="spellEnd"/>
-      <w:r>
-        <w:t xml:space="preserve">- Click to place a </w:t>
-      </w:r>
-      <w:proofErr w:type="spellStart"/>
-      <w:r>
-        <w:t>starpower</w:t>
-      </w:r>
-      <w:proofErr w:type="spellEnd"/>
-      <w:r>
-        <w:t xml:space="preserve"> event. Right-click and drag on it to change </w:t>
+      <w:r>
+        <w:t xml:space="preserve">Starpower- Click to place a starpower event. Right-click and drag on it to change </w:t>
       </w:r>
       <w:r>
         <w:t>its</w:t>
@@ -833,6 +737,7 @@
       <w:r>
         <w:rPr>
           <w:noProof/>
+          <w:lang w:val="en-US" w:eastAsia="en-US"/>
         </w:rPr>
         <w:drawing>
           <wp:anchor distT="0" distB="0" distL="114300" distR="114300" simplePos="0" relativeHeight="251674624" behindDoc="0" locked="0" layoutInCell="1" allowOverlap="1">
@@ -917,7 +822,6 @@
       </w:r>
       <w:r>
         <w:rPr>
-          <w:rStyle w:val="Normal"/>
           <w:rFonts w:ascii="Times New Roman" w:eastAsia="Times New Roman" w:hAnsi="Times New Roman" w:cs="Times New Roman"/>
           <w:snapToGrid w:val="0"/>
           <w:color w:val="000000"/>
@@ -972,10 +876,7 @@
         <w:pStyle w:val="ListParagraph"/>
       </w:pPr>
     </w:p>
-    <w:p>
-      <w:bookmarkStart w:id="0" w:name="_GoBack"/>
-      <w:bookmarkEnd w:id="0"/>
-    </w:p>
+    <w:p/>
     <w:p>
       <w:pPr>
         <w:rPr>
@@ -1053,21 +954,7 @@
         <w:rPr>
           <w:u w:val="single"/>
         </w:rPr>
-        <w:t xml:space="preserve">start </w:t>
-      </w:r>
-      <w:proofErr w:type="spellStart"/>
-      <w:r>
-        <w:rPr>
-          <w:u w:val="single"/>
-        </w:rPr>
-        <w:t>Moonscraper</w:t>
-      </w:r>
-      <w:proofErr w:type="spellEnd"/>
-      <w:r>
-        <w:rPr>
-          <w:u w:val="single"/>
-        </w:rPr>
-        <w:t xml:space="preserve"> with your controller already connected.</w:t>
+        <w:t>start Moonscraper with your controller already connected.</w:t>
       </w:r>
     </w:p>
     <w:p>
@@ -1089,15 +976,7 @@
     <w:p>
       <w:r>
         <w:tab/>
-        <w:t xml:space="preserve">By default </w:t>
-      </w:r>
-      <w:proofErr w:type="spellStart"/>
-      <w:r>
-        <w:t>Moonscraper</w:t>
-      </w:r>
-      <w:proofErr w:type="spellEnd"/>
-      <w:r>
-        <w:t xml:space="preserve"> saves in the .chart format which is mainly used for GHTCP</w:t>
+        <w:t>By default Moonscraper saves in the .chart format which is mainly used for GHTCP</w:t>
       </w:r>
       <w:r>
         <w:t xml:space="preserve"> and fully forced</w:t>
@@ -1109,81 +988,49 @@
         <w:t>,</w:t>
       </w:r>
       <w:r>
+        <w:t xml:space="preserve"> Moonscraper can convert and export this data into </w:t>
+      </w:r>
+      <w:r>
+        <w:t>.mid</w:t>
+      </w:r>
+      <w:r>
         <w:t xml:space="preserve"> </w:t>
       </w:r>
-      <w:proofErr w:type="spellStart"/>
-      <w:r>
-        <w:t>Moonscraper</w:t>
-      </w:r>
-      <w:proofErr w:type="spellEnd"/>
-      <w:r>
-        <w:t xml:space="preserve"> can convert and export this data into </w:t>
-      </w:r>
-      <w:r>
-        <w:t>.mid</w:t>
+      <w:r>
+        <w:t>format for use with other games</w:t>
+      </w:r>
+      <w:r>
+        <w:t xml:space="preserve"> such as Phase Shift. </w:t>
+      </w:r>
+    </w:p>
+    <w:p>
+      <w:r>
+        <w:tab/>
+        <w:t>You can change how Moonscraper saves the songs by going to the export menu, located under File -&gt; Export.</w:t>
+      </w:r>
+      <w:r>
+        <w:t xml:space="preserve"> From here you can save the chart in different ways</w:t>
+      </w:r>
+      <w:r>
+        <w:t>,</w:t>
+      </w:r>
+      <w:r>
+        <w:t xml:space="preserve"> such as unforcing it</w:t>
       </w:r>
       <w:r>
         <w:t xml:space="preserve"> </w:t>
       </w:r>
       <w:r>
-        <w:t>format for use with other games</w:t>
-      </w:r>
-      <w:r>
-        <w:t xml:space="preserve"> such as Phase Shift. </w:t>
-      </w:r>
-    </w:p>
-    <w:p>
-      <w:r>
-        <w:tab/>
-        <w:t xml:space="preserve">You can change how </w:t>
-      </w:r>
-      <w:proofErr w:type="spellStart"/>
-      <w:r>
-        <w:t>Moonscraper</w:t>
-      </w:r>
-      <w:proofErr w:type="spellEnd"/>
-      <w:r>
-        <w:t xml:space="preserve"> saves the songs by going to the export menu, located under File -&gt; Export.</w:t>
-      </w:r>
-      <w:r>
-        <w:t xml:space="preserve"> From here you can save the chart in different ways</w:t>
+        <w:t>as well as</w:t>
+      </w:r>
+      <w:r>
+        <w:t xml:space="preserve"> changing the chart resolution</w:t>
       </w:r>
       <w:r>
         <w:t>,</w:t>
       </w:r>
       <w:r>
-        <w:t xml:space="preserve"> such as </w:t>
-      </w:r>
-      <w:proofErr w:type="spellStart"/>
-      <w:r>
-        <w:t>unforcing</w:t>
-      </w:r>
-      <w:proofErr w:type="spellEnd"/>
-      <w:r>
-        <w:t xml:space="preserve"> it</w:t>
-      </w:r>
-      <w:r>
-        <w:t xml:space="preserve"> </w:t>
-      </w:r>
-      <w:r>
-        <w:t>as well as</w:t>
-      </w:r>
-      <w:r>
-        <w:t xml:space="preserve"> changing the chart resolution</w:t>
-      </w:r>
-      <w:r>
-        <w:t>,</w:t>
-      </w:r>
-      <w:r>
-        <w:t xml:space="preserve"> and includes a suggested Magma </w:t>
-      </w:r>
-      <w:proofErr w:type="spellStart"/>
-      <w:r>
-        <w:t>presets</w:t>
-      </w:r>
-      <w:proofErr w:type="spellEnd"/>
-      <w:r>
-        <w:t xml:space="preserve"> button for those making charts </w:t>
+        <w:t xml:space="preserve"> and includes a suggested Magma presets button for those making charts </w:t>
       </w:r>
       <w:r>
         <w:t>to be further edited for</w:t>
@@ -1496,13 +1343,8 @@
         </w:numPr>
       </w:pPr>
       <w:r>
-        <w:t xml:space="preserve">Navigate forwards by a whole measure- </w:t>
-      </w:r>
-      <w:proofErr w:type="spellStart"/>
-      <w:r>
-        <w:t>Pgup</w:t>
-      </w:r>
-      <w:proofErr w:type="spellEnd"/>
+        <w:t>Navigate forwards by a whole measure- Pgup</w:t>
+      </w:r>
     </w:p>
     <w:p>
       <w:pPr>
@@ -1513,13 +1355,8 @@
         </w:numPr>
       </w:pPr>
       <w:r>
-        <w:t xml:space="preserve">Navigate backwards by a whole measure- </w:t>
-      </w:r>
-      <w:proofErr w:type="spellStart"/>
-      <w:r>
-        <w:t>Pgdn</w:t>
-      </w:r>
-      <w:proofErr w:type="spellEnd"/>
+        <w:t>Navigate backwards by a whole measure- Pgdn</w:t>
+      </w:r>
     </w:p>
     <w:p>
       <w:pPr>
@@ -1596,13 +1433,8 @@
           <w:numId w:val="4"/>
         </w:numPr>
       </w:pPr>
-      <w:proofErr w:type="spellStart"/>
-      <w:r>
-        <w:t>Starpower</w:t>
-      </w:r>
-      <w:proofErr w:type="spellEnd"/>
-      <w:r>
-        <w:t>- u</w:t>
+      <w:r>
+        <w:t>Starpower- u</w:t>
       </w:r>
     </w:p>
     <w:p>
@@ -1614,13 +1446,8 @@
         </w:numPr>
       </w:pPr>
       <w:r>
-        <w:t xml:space="preserve">BPM- </w:t>
-      </w:r>
-      <w:proofErr w:type="spellStart"/>
-      <w:r>
-        <w:t>i</w:t>
-      </w:r>
-      <w:proofErr w:type="spellEnd"/>
+        <w:t>BPM- i</w:t>
+      </w:r>
     </w:p>
     <w:p>
       <w:pPr>
@@ -1687,11 +1514,9 @@
       <w:r>
         <w:t xml:space="preserve">To get GH3-style zones into </w:t>
       </w:r>
-      <w:proofErr w:type="spellStart"/>
       <w:r>
         <w:t>Moonscraper</w:t>
       </w:r>
-      <w:proofErr w:type="spellEnd"/>
       <w:r>
         <w:t xml:space="preserve"> please refer to </w:t>
       </w:r>
@@ -1757,23 +1582,7 @@
     </w:p>
     <w:p>
       <w:r>
-        <w:t xml:space="preserve">A. </w:t>
-      </w:r>
-      <w:proofErr w:type="spellStart"/>
-      <w:r>
-        <w:t>Moonscraper</w:t>
-      </w:r>
-      <w:proofErr w:type="spellEnd"/>
-      <w:r>
-        <w:t xml:space="preserve"> determines the length of the chart by the audio that’s loaded into the “Song” audio slot. If no audio is loaded </w:t>
-      </w:r>
-      <w:proofErr w:type="spellStart"/>
-      <w:r>
-        <w:t>Moonscraper</w:t>
-      </w:r>
-      <w:proofErr w:type="spellEnd"/>
-      <w:r>
-        <w:t xml:space="preserve"> shows a default of 5 minutes. Click on the “Song Properties” button and load the appropriate audio to view the whole chart. </w:t>
+        <w:t xml:space="preserve">A. Moonscraper determines the length of the chart by the audio that’s loaded into the “Song” audio slot. If no audio is loaded Moonscraper shows a default of 5 minutes. Click on the “Song Properties” button and load the appropriate audio to view the whole chart. </w:t>
       </w:r>
     </w:p>
     <w:p>
@@ -1815,7 +1624,27 @@
     </w:p>
     <w:p>
       <w:r>
-        <w:t xml:space="preserve">A. With the note tool selected press 6 on your keyboard. Press 6 on your keyboard again to return to standard notes. </w:t>
+        <w:t>A. Wit</w:t>
+      </w:r>
+      <w:r>
+        <w:t>h the note tool selected press 0</w:t>
+      </w:r>
+      <w:r>
+        <w:t xml:space="preserve"> on</w:t>
+      </w:r>
+      <w:r>
+        <w:t xml:space="preserve"> your keyboard. Press 0</w:t>
+      </w:r>
+      <w:r>
+        <w:t xml:space="preserve"> on your keyboard again</w:t>
+      </w:r>
+      <w:r>
+        <w:t>, or press any of the 1-5 keys</w:t>
+      </w:r>
+      <w:bookmarkStart w:id="0" w:name="_GoBack"/>
+      <w:bookmarkEnd w:id="0"/>
+      <w:r>
+        <w:t xml:space="preserve"> to return to standard notes. </w:t>
       </w:r>
     </w:p>
     <w:p>
@@ -1870,7 +1699,7 @@
 </file>
 
 <file path=word/numbering.xml><?xml version="1.0" encoding="utf-8"?>
-<w:numbering xmlns:wpc="http://schemas.microsoft.com/office/word/2010/wordprocessingCanvas" xmlns:mc="http://schemas.openxmlformats.org/markup-compatibility/2006" xmlns:o="urn:schemas-microsoft-com:office:office" xmlns:r="http://schemas.openxmlformats.org/officeDocument/2006/relationships" xmlns:m="http://schemas.openxmlformats.org/officeDocument/2006/math" xmlns:v="urn:schemas-microsoft-com:vml" xmlns:wp14="http://schemas.microsoft.com/office/word/2010/wordprocessingDrawing" xmlns:wp="http://schemas.openxmlformats.org/drawingml/2006/wordprocessingDrawing" xmlns:w10="urn:schemas-microsoft-com:office:word" xmlns:w="http://schemas.openxmlformats.org/wordprocessingml/2006/main" xmlns:w14="http://schemas.microsoft.com/office/word/2010/wordml" xmlns:w15="http://schemas.microsoft.com/office/word/2012/wordml" xmlns:wpg="http://schemas.microsoft.com/office/word/2010/wordprocessingGroup" xmlns:wpi="http://schemas.microsoft.com/office/word/2010/wordprocessingInk" xmlns:wne="http://schemas.microsoft.com/office/word/2006/wordml" xmlns:wps="http://schemas.microsoft.com/office/word/2010/wordprocessingShape" mc:Ignorable="w14 w15 wp14">
+<w:numbering xmlns:wpc="http://schemas.microsoft.com/office/word/2010/wordprocessingCanvas" xmlns:cx="http://schemas.microsoft.com/office/drawing/2014/chartex" xmlns:mc="http://schemas.openxmlformats.org/markup-compatibility/2006" xmlns:o="urn:schemas-microsoft-com:office:office" xmlns:r="http://schemas.openxmlformats.org/officeDocument/2006/relationships" xmlns:m="http://schemas.openxmlformats.org/officeDocument/2006/math" xmlns:v="urn:schemas-microsoft-com:vml" xmlns:wp14="http://schemas.microsoft.com/office/word/2010/wordprocessingDrawing" xmlns:wp="http://schemas.openxmlformats.org/drawingml/2006/wordprocessingDrawing" xmlns:w10="urn:schemas-microsoft-com:office:word" xmlns:w="http://schemas.openxmlformats.org/wordprocessingml/2006/main" xmlns:w14="http://schemas.microsoft.com/office/word/2010/wordml" xmlns:w15="http://schemas.microsoft.com/office/word/2012/wordml" xmlns:w16se="http://schemas.microsoft.com/office/word/2015/wordml/symex" xmlns:wpg="http://schemas.microsoft.com/office/word/2010/wordprocessingGroup" xmlns:wpi="http://schemas.microsoft.com/office/word/2010/wordprocessingInk" xmlns:wne="http://schemas.microsoft.com/office/word/2006/wordml" xmlns:wps="http://schemas.microsoft.com/office/word/2010/wordprocessingShape" mc:Ignorable="w14 w15 w16se wp14">
   <w:abstractNum w:abstractNumId="0" w15:restartNumberingAfterBreak="0">
     <w:nsid w:val="0B56230F"/>
     <w:multiLevelType w:val="hybridMultilevel"/>
@@ -2517,7 +2346,7 @@
 </file>
 
 <file path=word/styles.xml><?xml version="1.0" encoding="utf-8"?>
-<w:styles xmlns:mc="http://schemas.openxmlformats.org/markup-compatibility/2006" xmlns:r="http://schemas.openxmlformats.org/officeDocument/2006/relationships" xmlns:w="http://schemas.openxmlformats.org/wordprocessingml/2006/main" xmlns:w14="http://schemas.microsoft.com/office/word/2010/wordml" xmlns:w15="http://schemas.microsoft.com/office/word/2012/wordml" mc:Ignorable="w14 w15">
+<w:styles xmlns:mc="http://schemas.openxmlformats.org/markup-compatibility/2006" xmlns:r="http://schemas.openxmlformats.org/officeDocument/2006/relationships" xmlns:w="http://schemas.openxmlformats.org/wordprocessingml/2006/main" xmlns:w14="http://schemas.microsoft.com/office/word/2010/wordml" xmlns:w15="http://schemas.microsoft.com/office/word/2012/wordml" xmlns:w16se="http://schemas.microsoft.com/office/word/2015/wordml/symex" mc:Ignorable="w14 w15 w16se">
   <w:docDefaults>
     <w:rPrDefault>
       <w:rPr>

</xml_diff>